<commit_message>
agregado del doc en pdf
</commit_message>
<xml_diff>
--- a/TechXport + DiegoMuro.docx
+++ b/TechXport + DiegoMuro.docx
@@ -4556,16 +4556,65 @@
           <w:szCs w:val="22"/>
           <w:lang w:val="es-ES" w:eastAsia="en-US"/>
         </w:rPr>
+        <w:fldChar w:fldCharType="begin"/>
+      </w:r>
+      <w:r>
+        <w:rPr>
+          <w:rFonts w:asciiTheme="minorHAnsi" w:eastAsia="Calibri" w:hAnsiTheme="minorHAnsi" w:cstheme="minorHAnsi"/>
+          <w:sz w:val="22"/>
+          <w:szCs w:val="22"/>
+          <w:lang w:val="es-ES" w:eastAsia="en-US"/>
+        </w:rPr>
+        <w:instrText xml:space="preserve"> LINK </w:instrText>
+      </w:r>
+      <w:r>
+        <w:rPr>
+          <w:rFonts w:asciiTheme="minorHAnsi" w:eastAsia="Calibri" w:hAnsiTheme="minorHAnsi" w:cstheme="minorHAnsi"/>
+          <w:sz w:val="22"/>
+          <w:szCs w:val="22"/>
+          <w:lang w:val="es-ES" w:eastAsia="en-US"/>
+        </w:rPr>
+        <w:instrText xml:space="preserve"> "C:\\Users\\Diego\\Desktop\\DM\\PUENTE\\TIC\\CH06-DataAnalitycs\\Proyecto final DM\\Segunda_Preentrega_DA_Diego_Muro\\Tablas + Diego Muro (2daPreentregaDA).xlsx"  </w:instrText>
+      </w:r>
+      <w:r>
+        <w:rPr>
+          <w:rFonts w:asciiTheme="minorHAnsi" w:eastAsia="Calibri" w:hAnsiTheme="minorHAnsi" w:cstheme="minorHAnsi"/>
+          <w:sz w:val="22"/>
+          <w:szCs w:val="22"/>
+          <w:lang w:val="es-ES" w:eastAsia="en-US"/>
+        </w:rPr>
+        <w:instrText xml:space="preserve">\a \p \f 0 </w:instrText>
+      </w:r>
+      <w:r>
+        <w:rPr>
+          <w:rFonts w:asciiTheme="minorHAnsi" w:eastAsia="Calibri" w:hAnsiTheme="minorHAnsi" w:cstheme="minorHAnsi"/>
+          <w:sz w:val="22"/>
+          <w:szCs w:val="22"/>
+          <w:lang w:val="es-ES" w:eastAsia="en-US"/>
+        </w:rPr>
+        <w:fldChar w:fldCharType="separate"/>
+      </w:r>
+      <w:r>
+        <w:rPr>
+          <w:rFonts w:asciiTheme="minorHAnsi" w:eastAsia="Calibri" w:hAnsiTheme="minorHAnsi" w:cstheme="minorHAnsi"/>
+          <w:sz w:val="22"/>
+          <w:szCs w:val="22"/>
+          <w:lang w:val="es-ES" w:eastAsia="en-US"/>
+        </w:rPr>
         <w:object w:dxaOrig="1543" w:dyaOrig="995" w14:anchorId="04BB89A4">
           <v:shape id="_x0000_i1026" type="#_x0000_t75" style="width:77.15pt;height:49.75pt" o:ole="">
             <v:imagedata r:id="rId12" o:title=""/>
           </v:shape>
-          <o:OLEObject Type="Link" ProgID="Excel.Sheet.12" ShapeID="_x0000_i1026" DrawAspect="Icon" r:id="rId13" UpdateMode="Always">
-            <o:LinkType>EnhancedMetaFile</o:LinkType>
-            <o:LockedField>false</o:LockedField>
-            <o:FieldCodes>\f 0</o:FieldCodes>
-          </o:OLEObject>
         </w:object>
+      </w:r>
+      <w:r>
+        <w:rPr>
+          <w:rFonts w:asciiTheme="minorHAnsi" w:eastAsia="Calibri" w:hAnsiTheme="minorHAnsi" w:cstheme="minorHAnsi"/>
+          <w:sz w:val="22"/>
+          <w:szCs w:val="22"/>
+          <w:lang w:val="es-ES" w:eastAsia="en-US"/>
+        </w:rPr>
+        <w:fldChar w:fldCharType="end"/>
       </w:r>
     </w:p>
     <w:p>
@@ -4949,7 +4998,7 @@
       </w:pPr>
     </w:p>
     <w:sectPr>
-      <w:headerReference w:type="default" r:id="rId14"/>
+      <w:headerReference w:type="default" r:id="rId13"/>
       <w:pgSz w:w="11906" w:h="16838"/>
       <w:pgMar w:top="1417" w:right="1701" w:bottom="1417" w:left="1701" w:header="708" w:footer="624" w:gutter="0"/>
       <w:pgNumType w:start="0"/>

</xml_diff>